<commit_message>
I am still working on the requirements and design document, this is an
update of that document
</commit_message>
<xml_diff>
--- a/docs/Functional Requirements and Design.docx
+++ b/docs/Functional Requirements and Design.docx
@@ -276,51 +276,51 @@
         <w:ind w:left="941" w:right="956"/>
         <w:jc w:val="center"/>
         <w:rPr>
-          <w:lang w:val="en-US"/>
-        </w:rPr>
-      </w:pPr>
-      <w:r>
-        <w:rPr>
-          <w:lang w:val="en-US"/>
+          <w:lang w:val="es-US"/>
+        </w:rPr>
+      </w:pPr>
+      <w:r>
+        <w:rPr>
+          <w:lang w:val="es-US"/>
         </w:rPr>
         <w:t>Jhan</w:t>
       </w:r>
       <w:r>
         <w:rPr>
           <w:spacing w:val="-1"/>
-          <w:lang w:val="en-US"/>
+          <w:lang w:val="es-US"/>
         </w:rPr>
         <w:t xml:space="preserve"> </w:t>
       </w:r>
       <w:r>
         <w:rPr>
-          <w:lang w:val="en-US"/>
+          <w:lang w:val="es-US"/>
         </w:rPr>
         <w:t>Carlos</w:t>
       </w:r>
       <w:r>
         <w:rPr>
           <w:spacing w:val="-1"/>
-          <w:lang w:val="en-US"/>
+          <w:lang w:val="es-US"/>
         </w:rPr>
         <w:t xml:space="preserve"> </w:t>
       </w:r>
       <w:r>
         <w:rPr>
-          <w:lang w:val="en-US"/>
+          <w:lang w:val="es-US"/>
         </w:rPr>
         <w:t>Carvajal</w:t>
       </w:r>
       <w:r>
         <w:rPr>
           <w:spacing w:val="-2"/>
-          <w:lang w:val="en-US"/>
+          <w:lang w:val="es-US"/>
         </w:rPr>
         <w:t xml:space="preserve"> </w:t>
       </w:r>
       <w:r>
         <w:rPr>
-          <w:lang w:val="en-US"/>
+          <w:lang w:val="es-US"/>
         </w:rPr>
         <w:t>Bastidas</w:t>
       </w:r>
@@ -330,34 +330,34 @@
         <w:pStyle w:val="BodyText"/>
         <w:rPr>
           <w:sz w:val="26"/>
-          <w:lang w:val="en-US"/>
+          <w:lang w:val="es-US"/>
         </w:rPr>
       </w:pPr>
       <w:r>
         <w:rPr>
           <w:sz w:val="26"/>
-          <w:lang w:val="en-US"/>
+          <w:lang w:val="es-US"/>
         </w:rPr>
         <w:tab/>
       </w:r>
       <w:r>
         <w:rPr>
           <w:sz w:val="26"/>
-          <w:lang w:val="en-US"/>
+          <w:lang w:val="es-US"/>
         </w:rPr>
         <w:tab/>
       </w:r>
       <w:r>
         <w:rPr>
           <w:sz w:val="26"/>
-          <w:lang w:val="en-US"/>
+          <w:lang w:val="es-US"/>
         </w:rPr>
         <w:tab/>
       </w:r>
       <w:r>
         <w:rPr>
           <w:sz w:val="26"/>
-          <w:lang w:val="en-US"/>
+          <w:lang w:val="es-US"/>
         </w:rPr>
         <w:tab/>
         <w:t xml:space="preserve">  Gilmar Andrés Amézquita</w:t>
@@ -368,7 +368,7 @@
         <w:pStyle w:val="BodyText"/>
         <w:rPr>
           <w:sz w:val="26"/>
-          <w:lang w:val="en-US"/>
+          <w:lang w:val="es-US"/>
         </w:rPr>
       </w:pPr>
     </w:p>
@@ -377,7 +377,7 @@
         <w:pStyle w:val="BodyText"/>
         <w:rPr>
           <w:sz w:val="26"/>
-          <w:lang w:val="en-US"/>
+          <w:lang w:val="es-US"/>
         </w:rPr>
       </w:pPr>
     </w:p>
@@ -386,7 +386,7 @@
         <w:pStyle w:val="BodyText"/>
         <w:rPr>
           <w:sz w:val="26"/>
-          <w:lang w:val="en-US"/>
+          <w:lang w:val="es-US"/>
         </w:rPr>
       </w:pPr>
     </w:p>
@@ -395,7 +395,7 @@
         <w:pStyle w:val="BodyText"/>
         <w:rPr>
           <w:sz w:val="26"/>
-          <w:lang w:val="en-US"/>
+          <w:lang w:val="es-US"/>
         </w:rPr>
       </w:pPr>
     </w:p>
@@ -404,7 +404,7 @@
         <w:pStyle w:val="BodyText"/>
         <w:rPr>
           <w:sz w:val="26"/>
-          <w:lang w:val="en-US"/>
+          <w:lang w:val="es-US"/>
         </w:rPr>
       </w:pPr>
     </w:p>
@@ -413,7 +413,7 @@
         <w:pStyle w:val="BodyText"/>
         <w:rPr>
           <w:sz w:val="26"/>
-          <w:lang w:val="en-US"/>
+          <w:lang w:val="es-US"/>
         </w:rPr>
       </w:pPr>
     </w:p>
@@ -422,7 +422,7 @@
         <w:pStyle w:val="BodyText"/>
         <w:rPr>
           <w:sz w:val="33"/>
-          <w:lang w:val="en-US"/>
+          <w:lang w:val="es-US"/>
         </w:rPr>
       </w:pPr>
     </w:p>
@@ -618,6 +618,7 @@
         <w:pStyle w:val="BodyText"/>
         <w:rPr>
           <w:sz w:val="20"/>
+          <w:lang w:val="en-US"/>
         </w:rPr>
       </w:pPr>
       <w:r>
@@ -685,6 +686,7 @@
         <w:pStyle w:val="BodyText"/>
         <w:rPr>
           <w:sz w:val="20"/>
+          <w:lang w:val="en-US"/>
         </w:rPr>
       </w:pPr>
     </w:p>
@@ -720,6 +722,23 @@
         <w:spacing w:before="89"/>
         <w:jc w:val="both"/>
         <w:rPr>
+          <w:color w:val="1E3763"/>
+          <w:sz w:val="32"/>
+        </w:rPr>
+      </w:pPr>
+      <w:r>
+        <w:rPr>
+          <w:color w:val="1E3763"/>
+          <w:sz w:val="32"/>
+        </w:rPr>
+        <w:t>Section 2</w:t>
+      </w:r>
+    </w:p>
+    <w:p>
+      <w:pPr>
+        <w:spacing w:before="89"/>
+        <w:jc w:val="both"/>
+        <w:rPr>
           <w:rFonts w:ascii="Arial" w:hAnsi="Arial" w:cs="Arial"/>
           <w:sz w:val="24"/>
           <w:szCs w:val="18"/>
@@ -733,15 +752,35 @@
           <w:sz w:val="24"/>
           <w:szCs w:val="18"/>
         </w:rPr>
-        <w:t xml:space="preserve">Req1. Display digital catalogs. </w:t>
-      </w:r>
-      <w:r>
-        <w:rPr>
-          <w:rFonts w:ascii="Arial" w:hAnsi="Arial" w:cs="Arial"/>
-          <w:sz w:val="24"/>
-          <w:szCs w:val="18"/>
-        </w:rPr>
-        <w:t>In these catalogs is possible to see what videogames titles are available in the store. Also, the user can see reviews about the selected game.</w:t>
+        <w:t>Req.1.R</w:t>
+      </w:r>
+      <w:r>
+        <w:rPr>
+          <w:rFonts w:ascii="Arial" w:hAnsi="Arial" w:cs="Arial"/>
+          <w:b/>
+          <w:bCs/>
+          <w:sz w:val="24"/>
+          <w:szCs w:val="18"/>
+        </w:rPr>
+        <w:t>eceive game catalog</w:t>
+      </w:r>
+      <w:r>
+        <w:rPr>
+          <w:rFonts w:ascii="Arial" w:hAnsi="Arial" w:cs="Arial"/>
+          <w:b/>
+          <w:bCs/>
+          <w:sz w:val="24"/>
+          <w:szCs w:val="18"/>
+        </w:rPr>
+        <w:t xml:space="preserve">. </w:t>
+      </w:r>
+      <w:r>
+        <w:rPr>
+          <w:rFonts w:ascii="Arial" w:hAnsi="Arial" w:cs="Arial"/>
+          <w:sz w:val="24"/>
+          <w:szCs w:val="18"/>
+        </w:rPr>
+        <w:t>The program should receive a game catalog as input which has a game’s code, number of games, rack where the game is located and game’s price.</w:t>
       </w:r>
     </w:p>
     <w:p>
@@ -754,6 +793,40 @@
           <w:szCs w:val="18"/>
         </w:rPr>
       </w:pPr>
+      <w:r>
+        <w:rPr>
+          <w:rFonts w:ascii="Arial" w:hAnsi="Arial" w:cs="Arial"/>
+          <w:b/>
+          <w:bCs/>
+          <w:sz w:val="24"/>
+          <w:szCs w:val="18"/>
+        </w:rPr>
+        <w:t xml:space="preserve">Req.2.Set the store conditions. </w:t>
+      </w:r>
+      <w:r>
+        <w:rPr>
+          <w:rFonts w:ascii="Arial" w:hAnsi="Arial" w:cs="Arial"/>
+          <w:sz w:val="24"/>
+          <w:szCs w:val="18"/>
+        </w:rPr>
+        <w:t>In this step the program receives: Number of cashiers for the day, char of codes or identification card number that represents the clients (</w:t>
+      </w:r>
+      <w:r>
+        <w:rPr>
+          <w:rFonts w:ascii="Arial" w:hAnsi="Arial" w:cs="Arial"/>
+          <w:sz w:val="24"/>
+          <w:szCs w:val="18"/>
+        </w:rPr>
+        <w:t>in the order they entered the store</w:t>
+      </w:r>
+      <w:r>
+        <w:rPr>
+          <w:rFonts w:ascii="Arial" w:hAnsi="Arial" w:cs="Arial"/>
+          <w:sz w:val="24"/>
+          <w:szCs w:val="18"/>
+        </w:rPr>
+        <w:t>) and finally the wish’s list code.</w:t>
+      </w:r>
     </w:p>
     <w:p>
       <w:pPr>
@@ -773,28 +846,16 @@
           <w:sz w:val="24"/>
           <w:szCs w:val="18"/>
         </w:rPr>
-        <w:t xml:space="preserve">Req2. Add videogame to the wish list. </w:t>
-      </w:r>
-      <w:r>
-        <w:rPr>
-          <w:rFonts w:ascii="Arial" w:hAnsi="Arial" w:cs="Arial"/>
-          <w:sz w:val="24"/>
-          <w:szCs w:val="18"/>
-        </w:rPr>
-        <w:t>After of the user interactions with the digital catalog he can add the selected videogame to his wish list.</w:t>
-      </w:r>
-    </w:p>
-    <w:p>
-      <w:pPr>
-        <w:spacing w:before="89"/>
-        <w:ind w:left="716"/>
-        <w:jc w:val="both"/>
-        <w:rPr>
-          <w:rFonts w:ascii="Arial" w:hAnsi="Arial" w:cs="Arial"/>
-          <w:sz w:val="24"/>
-          <w:szCs w:val="18"/>
-        </w:rPr>
-      </w:pPr>
+        <w:t>Req.3.</w:t>
+      </w:r>
+      <w:r>
+        <w:rPr>
+          <w:rFonts w:ascii="Arial" w:hAnsi="Arial" w:cs="Arial"/>
+          <w:sz w:val="24"/>
+          <w:szCs w:val="18"/>
+        </w:rPr>
+        <w:t xml:space="preserve"> </w:t>
+      </w:r>
       <w:r>
         <w:rPr>
           <w:rFonts w:ascii="Arial" w:hAnsi="Arial" w:cs="Arial"/>
@@ -803,34 +864,57 @@
           <w:sz w:val="24"/>
           <w:szCs w:val="18"/>
         </w:rPr>
-        <w:t xml:space="preserve">Req2.1. Generate wish’s list code. </w:t>
-      </w:r>
-      <w:r>
-        <w:rPr>
-          <w:rFonts w:ascii="Arial" w:hAnsi="Arial" w:cs="Arial"/>
-          <w:sz w:val="24"/>
-          <w:szCs w:val="18"/>
-        </w:rPr>
-        <w:t>After of all this process choosing the game(s) the list generates a code.</w:t>
-      </w:r>
-    </w:p>
-    <w:p>
-      <w:pPr>
-        <w:spacing w:before="89"/>
-        <w:ind w:left="716"/>
-        <w:jc w:val="both"/>
-        <w:rPr>
-          <w:rFonts w:ascii="Arial" w:hAnsi="Arial" w:cs="Arial"/>
-          <w:sz w:val="24"/>
-          <w:szCs w:val="18"/>
-        </w:rPr>
-      </w:pPr>
+        <w:t xml:space="preserve">Order the videogames list by their rack. </w:t>
+      </w:r>
+      <w:r>
+        <w:rPr>
+          <w:rFonts w:ascii="Arial" w:hAnsi="Arial" w:cs="Arial"/>
+          <w:sz w:val="24"/>
+          <w:szCs w:val="18"/>
+        </w:rPr>
+        <w:t>The system sorts the wish list to make that user follows the best way. The user can choose between two types of ordering to this task. (If any game is not available so its code will not be in this list with the best route).</w:t>
+      </w:r>
+      <w:r>
+        <w:rPr>
+          <w:rFonts w:ascii="Arial" w:hAnsi="Arial" w:cs="Arial"/>
+          <w:sz w:val="24"/>
+          <w:szCs w:val="18"/>
+        </w:rPr>
+        <w:tab/>
+      </w:r>
     </w:p>
     <w:p>
       <w:pPr>
         <w:spacing w:before="89"/>
         <w:jc w:val="both"/>
         <w:rPr>
+          <w:color w:val="1E3763"/>
+          <w:sz w:val="32"/>
+        </w:rPr>
+      </w:pPr>
+    </w:p>
+    <w:p>
+      <w:pPr>
+        <w:spacing w:before="89"/>
+        <w:jc w:val="both"/>
+        <w:rPr>
+          <w:color w:val="1E3763"/>
+          <w:sz w:val="32"/>
+        </w:rPr>
+      </w:pPr>
+      <w:r>
+        <w:rPr>
+          <w:color w:val="1E3763"/>
+          <w:sz w:val="32"/>
+        </w:rPr>
+        <w:t>Section 3</w:t>
+      </w:r>
+    </w:p>
+    <w:p>
+      <w:pPr>
+        <w:spacing w:before="89"/>
+        <w:jc w:val="both"/>
+        <w:rPr>
           <w:rFonts w:ascii="Arial" w:hAnsi="Arial" w:cs="Arial"/>
           <w:sz w:val="24"/>
           <w:szCs w:val="18"/>
@@ -844,7 +928,7 @@
           <w:sz w:val="24"/>
           <w:szCs w:val="18"/>
         </w:rPr>
-        <w:t>Req3.</w:t>
+        <w:t>Req.4.</w:t>
       </w:r>
       <w:r>
         <w:rPr>
@@ -862,55 +946,15 @@
           <w:sz w:val="24"/>
           <w:szCs w:val="18"/>
         </w:rPr>
-        <w:t xml:space="preserve">Order the videogames list by their rack. </w:t>
-      </w:r>
-      <w:r>
-        <w:rPr>
-          <w:rFonts w:ascii="Arial" w:hAnsi="Arial" w:cs="Arial"/>
-          <w:sz w:val="24"/>
-          <w:szCs w:val="18"/>
-        </w:rPr>
-        <w:t xml:space="preserve">The system </w:t>
-      </w:r>
-      <w:r>
-        <w:rPr>
-          <w:rFonts w:ascii="Arial" w:hAnsi="Arial" w:cs="Arial"/>
-          <w:sz w:val="24"/>
-          <w:szCs w:val="18"/>
-        </w:rPr>
-        <w:t>sorts</w:t>
-      </w:r>
-      <w:r>
-        <w:rPr>
-          <w:rFonts w:ascii="Arial" w:hAnsi="Arial" w:cs="Arial"/>
-          <w:sz w:val="24"/>
-          <w:szCs w:val="18"/>
-        </w:rPr>
-        <w:t xml:space="preserve"> the wish list to make that user follows the best way.</w:t>
-      </w:r>
-      <w:r>
-        <w:rPr>
-          <w:rFonts w:ascii="Arial" w:hAnsi="Arial" w:cs="Arial"/>
-          <w:sz w:val="24"/>
-          <w:szCs w:val="18"/>
-        </w:rPr>
-        <w:t xml:space="preserve"> The user can choose between two types of ordering to this task.</w:t>
-      </w:r>
-      <w:r>
-        <w:rPr>
-          <w:rFonts w:ascii="Arial" w:hAnsi="Arial" w:cs="Arial"/>
-          <w:sz w:val="24"/>
-          <w:szCs w:val="18"/>
-        </w:rPr>
-        <w:t xml:space="preserve"> (If any game is not available so its code will not be in this list with the best route).</w:t>
-      </w:r>
-      <w:r>
-        <w:rPr>
-          <w:rFonts w:ascii="Arial" w:hAnsi="Arial" w:cs="Arial"/>
-          <w:sz w:val="24"/>
-          <w:szCs w:val="18"/>
-        </w:rPr>
-        <w:tab/>
+        <w:t xml:space="preserve">Add the videogames to the shopping cart. </w:t>
+      </w:r>
+      <w:r>
+        <w:rPr>
+          <w:rFonts w:ascii="Arial" w:hAnsi="Arial" w:cs="Arial"/>
+          <w:sz w:val="24"/>
+          <w:szCs w:val="18"/>
+        </w:rPr>
+        <w:t>Using the list with the best route the user picks up the games and they are adding in the shopping cart where each game is put one on the top of the other following the given ordering by the list.</w:t>
       </w:r>
     </w:p>
     <w:p>
@@ -918,9 +962,8 @@
         <w:spacing w:before="89"/>
         <w:jc w:val="both"/>
         <w:rPr>
-          <w:rFonts w:ascii="Arial" w:hAnsi="Arial" w:cs="Arial"/>
-          <w:sz w:val="24"/>
-          <w:szCs w:val="18"/>
+          <w:color w:val="1E3763"/>
+          <w:sz w:val="32"/>
         </w:rPr>
       </w:pPr>
     </w:p>
@@ -929,62 +972,228 @@
         <w:spacing w:before="89"/>
         <w:jc w:val="both"/>
         <w:rPr>
-          <w:rFonts w:ascii="Arial" w:hAnsi="Arial" w:cs="Arial"/>
-          <w:sz w:val="24"/>
-          <w:szCs w:val="18"/>
-        </w:rPr>
-      </w:pPr>
-      <w:r>
+          <w:color w:val="1E3763"/>
+          <w:sz w:val="32"/>
+        </w:rPr>
+      </w:pPr>
+      <w:r>
+        <w:rPr>
+          <w:color w:val="1E3763"/>
+          <w:sz w:val="32"/>
+        </w:rPr>
+        <w:t>Section 4</w:t>
+      </w:r>
+    </w:p>
+    <w:p>
+      <w:pPr>
+        <w:spacing w:before="89"/>
+        <w:jc w:val="both"/>
         <w:rPr>
           <w:rFonts w:ascii="Arial" w:hAnsi="Arial" w:cs="Arial"/>
           <w:b/>
           <w:bCs/>
           <w:sz w:val="24"/>
-          <w:szCs w:val="18"/>
-        </w:rPr>
-        <w:t>Req4.</w:t>
-      </w:r>
-      <w:r>
-        <w:rPr>
-          <w:rFonts w:ascii="Arial" w:hAnsi="Arial" w:cs="Arial"/>
-          <w:sz w:val="24"/>
-          <w:szCs w:val="18"/>
-        </w:rPr>
-        <w:t xml:space="preserve"> </w:t>
-      </w:r>
+          <w:szCs w:val="24"/>
+        </w:rPr>
+      </w:pPr>
       <w:r>
         <w:rPr>
           <w:rFonts w:ascii="Arial" w:hAnsi="Arial" w:cs="Arial"/>
           <w:b/>
           <w:bCs/>
           <w:sz w:val="24"/>
-          <w:szCs w:val="18"/>
-        </w:rPr>
-        <w:t xml:space="preserve">Add the videogames to the shopping cart. </w:t>
-      </w:r>
-      <w:r>
-        <w:rPr>
-          <w:rFonts w:ascii="Arial" w:hAnsi="Arial" w:cs="Arial"/>
-          <w:sz w:val="24"/>
-          <w:szCs w:val="18"/>
-        </w:rPr>
-        <w:t xml:space="preserve">Using the list with the best route the user </w:t>
-      </w:r>
-      <w:r>
-        <w:rPr>
-          <w:rFonts w:ascii="Arial" w:hAnsi="Arial" w:cs="Arial"/>
-          <w:sz w:val="24"/>
-          <w:szCs w:val="18"/>
-        </w:rPr>
-        <w:t>picks</w:t>
-      </w:r>
-      <w:r>
-        <w:rPr>
-          <w:rFonts w:ascii="Arial" w:hAnsi="Arial" w:cs="Arial"/>
-          <w:sz w:val="24"/>
-          <w:szCs w:val="18"/>
-        </w:rPr>
-        <w:t xml:space="preserve"> up the games and they are add in the shopping cart where each game is put one on the top of the other following the given ordering by the list.</w:t>
+          <w:szCs w:val="24"/>
+        </w:rPr>
+        <w:t>Req</w:t>
+      </w:r>
+      <w:r>
+        <w:rPr>
+          <w:rFonts w:ascii="Arial" w:hAnsi="Arial" w:cs="Arial"/>
+          <w:b/>
+          <w:bCs/>
+          <w:sz w:val="24"/>
+          <w:szCs w:val="24"/>
+        </w:rPr>
+        <w:t>.</w:t>
+      </w:r>
+      <w:r>
+        <w:rPr>
+          <w:rFonts w:ascii="Arial" w:hAnsi="Arial" w:cs="Arial"/>
+          <w:b/>
+          <w:bCs/>
+          <w:sz w:val="24"/>
+          <w:szCs w:val="24"/>
+        </w:rPr>
+        <w:t>5.</w:t>
+      </w:r>
+      <w:r>
+        <w:rPr>
+          <w:rFonts w:ascii="Arial" w:hAnsi="Arial" w:cs="Arial"/>
+          <w:sz w:val="24"/>
+          <w:szCs w:val="24"/>
+        </w:rPr>
+        <w:t xml:space="preserve"> </w:t>
+      </w:r>
+      <w:r>
+        <w:rPr>
+          <w:rFonts w:ascii="Arial" w:hAnsi="Arial" w:cs="Arial"/>
+          <w:b/>
+          <w:bCs/>
+          <w:sz w:val="24"/>
+          <w:szCs w:val="24"/>
+        </w:rPr>
+        <w:t xml:space="preserve">Set the order for the payment row. </w:t>
+      </w:r>
+      <w:r>
+        <w:rPr>
+          <w:rFonts w:ascii="Arial" w:hAnsi="Arial" w:cs="Arial"/>
+          <w:sz w:val="24"/>
+          <w:szCs w:val="24"/>
+        </w:rPr>
+        <w:t xml:space="preserve">The clients </w:t>
+      </w:r>
+      <w:r>
+        <w:rPr>
+          <w:rFonts w:ascii="Arial" w:hAnsi="Arial" w:cs="Arial"/>
+          <w:sz w:val="24"/>
+          <w:szCs w:val="24"/>
+        </w:rPr>
+        <w:t>are sorted</w:t>
+      </w:r>
+      <w:r>
+        <w:rPr>
+          <w:rFonts w:ascii="Arial" w:hAnsi="Arial" w:cs="Arial"/>
+          <w:sz w:val="24"/>
+          <w:szCs w:val="24"/>
+        </w:rPr>
+        <w:t xml:space="preserve"> in one row</w:t>
+      </w:r>
+      <w:r>
+        <w:rPr>
+          <w:rFonts w:ascii="Arial" w:hAnsi="Arial" w:cs="Arial"/>
+          <w:sz w:val="24"/>
+          <w:szCs w:val="24"/>
+        </w:rPr>
+        <w:t xml:space="preserve"> </w:t>
+      </w:r>
+      <w:r>
+        <w:rPr>
+          <w:rFonts w:ascii="Arial" w:hAnsi="Arial" w:cs="Arial"/>
+          <w:sz w:val="24"/>
+          <w:szCs w:val="24"/>
+        </w:rPr>
+        <w:t xml:space="preserve">keeping in mind the time when they entered in the store and how much time they took to </w:t>
+      </w:r>
+      <w:r>
+        <w:rPr>
+          <w:rFonts w:ascii="Arial" w:hAnsi="Arial" w:cs="Arial"/>
+          <w:sz w:val="24"/>
+          <w:szCs w:val="24"/>
+        </w:rPr>
+        <w:t>collect all the available games from their wish list</w:t>
+      </w:r>
+      <w:r>
+        <w:rPr>
+          <w:rFonts w:ascii="Arial" w:hAnsi="Arial" w:cs="Arial"/>
+          <w:sz w:val="24"/>
+          <w:szCs w:val="24"/>
+        </w:rPr>
+        <w:t xml:space="preserve">. Each client </w:t>
+      </w:r>
+      <w:proofErr w:type="gramStart"/>
+      <w:r>
+        <w:rPr>
+          <w:rFonts w:ascii="Arial" w:hAnsi="Arial" w:cs="Arial"/>
+          <w:sz w:val="24"/>
+          <w:szCs w:val="24"/>
+        </w:rPr>
+        <w:t>take</w:t>
+      </w:r>
+      <w:proofErr w:type="gramEnd"/>
+      <w:r>
+        <w:rPr>
+          <w:rFonts w:ascii="Arial" w:hAnsi="Arial" w:cs="Arial"/>
+          <w:sz w:val="24"/>
+          <w:szCs w:val="24"/>
+        </w:rPr>
+        <w:t xml:space="preserve"> 1 unit of time to pick up one game.</w:t>
+      </w:r>
+    </w:p>
+    <w:p>
+      <w:pPr>
+        <w:pStyle w:val="BodyText"/>
+        <w:spacing w:before="5"/>
+        <w:ind w:left="720"/>
+        <w:rPr>
+          <w:rFonts w:ascii="Arial" w:hAnsi="Arial" w:cs="Arial"/>
+          <w:lang w:val="en-US"/>
+        </w:rPr>
+      </w:pPr>
+      <w:r>
+        <w:rPr>
+          <w:rFonts w:ascii="Arial" w:hAnsi="Arial" w:cs="Arial"/>
+          <w:b/>
+          <w:bCs/>
+          <w:lang w:val="en-US"/>
+        </w:rPr>
+        <w:t>Req.5.1. Access to the payment box.</w:t>
+      </w:r>
+      <w:r>
+        <w:rPr>
+          <w:rFonts w:ascii="Arial" w:hAnsi="Arial" w:cs="Arial"/>
+          <w:b/>
+          <w:bCs/>
+          <w:lang w:val="en-US"/>
+        </w:rPr>
+        <w:t xml:space="preserve"> </w:t>
+      </w:r>
+      <w:r>
+        <w:rPr>
+          <w:rFonts w:ascii="Arial" w:hAnsi="Arial" w:cs="Arial"/>
+          <w:lang w:val="en-US"/>
+        </w:rPr>
+        <w:t>As many clients pass as there are available points, to be attended one by one in each of them</w:t>
+      </w:r>
+      <w:r>
+        <w:rPr>
+          <w:rFonts w:ascii="Arial" w:hAnsi="Arial" w:cs="Arial"/>
+          <w:lang w:val="en-US"/>
+        </w:rPr>
+        <w:t>.</w:t>
+      </w:r>
+    </w:p>
+    <w:p>
+      <w:pPr>
+        <w:pStyle w:val="BodyText"/>
+        <w:spacing w:before="5"/>
+        <w:ind w:left="720"/>
+        <w:rPr>
+          <w:rFonts w:ascii="Arial" w:hAnsi="Arial" w:cs="Arial"/>
+          <w:lang w:val="en-US"/>
+        </w:rPr>
+      </w:pPr>
+      <w:r>
+        <w:rPr>
+          <w:rFonts w:ascii="Arial" w:hAnsi="Arial" w:cs="Arial"/>
+          <w:b/>
+          <w:bCs/>
+          <w:lang w:val="en-US"/>
+        </w:rPr>
+        <w:t xml:space="preserve">Req.5.2. Payment. </w:t>
+      </w:r>
+      <w:r>
+        <w:rPr>
+          <w:rFonts w:ascii="Arial" w:hAnsi="Arial" w:cs="Arial"/>
+          <w:lang w:val="en-US"/>
+        </w:rPr>
+        <w:t>The last g</w:t>
+      </w:r>
+      <w:r>
+        <w:rPr>
+          <w:rFonts w:ascii="Arial" w:hAnsi="Arial" w:cs="Arial"/>
+          <w:lang w:val="en-US"/>
+        </w:rPr>
+        <w:t>ame added to the shopping cart is the first registered at the payment time.</w:t>
       </w:r>
     </w:p>
     <w:p>
@@ -1008,21 +1217,73 @@
           <w:szCs w:val="18"/>
         </w:rPr>
       </w:pPr>
-    </w:p>
-    <w:p>
-      <w:pPr>
-        <w:pStyle w:val="BodyText"/>
-        <w:spacing w:before="5"/>
-        <w:rPr>
-          <w:sz w:val="43"/>
-        </w:rPr>
-      </w:pPr>
+      <w:r>
+        <w:rPr>
+          <w:rFonts w:ascii="Arial" w:hAnsi="Arial" w:cs="Arial"/>
+          <w:b/>
+          <w:bCs/>
+          <w:sz w:val="24"/>
+          <w:szCs w:val="18"/>
+        </w:rPr>
+        <w:t xml:space="preserve">Req.3. Display final information. </w:t>
+      </w:r>
+      <w:r>
+        <w:rPr>
+          <w:rFonts w:ascii="Arial" w:hAnsi="Arial" w:cs="Arial"/>
+          <w:sz w:val="24"/>
+          <w:szCs w:val="18"/>
+        </w:rPr>
+        <w:t xml:space="preserve">This is the last step, the program should display the </w:t>
+      </w:r>
+      <w:r>
+        <w:rPr>
+          <w:rFonts w:ascii="Arial" w:hAnsi="Arial" w:cs="Arial"/>
+          <w:sz w:val="24"/>
+          <w:szCs w:val="18"/>
+        </w:rPr>
+        <w:t>customers' exit order</w:t>
+      </w:r>
+      <w:r>
+        <w:rPr>
+          <w:rFonts w:ascii="Arial" w:hAnsi="Arial" w:cs="Arial"/>
+          <w:sz w:val="24"/>
+          <w:szCs w:val="18"/>
+        </w:rPr>
+        <w:t xml:space="preserve">, </w:t>
+      </w:r>
+      <w:r>
+        <w:rPr>
+          <w:rFonts w:ascii="Arial" w:hAnsi="Arial" w:cs="Arial"/>
+          <w:sz w:val="24"/>
+          <w:szCs w:val="18"/>
+        </w:rPr>
+        <w:t>the purchase value,</w:t>
+      </w:r>
+      <w:r>
+        <w:rPr>
+          <w:rFonts w:ascii="Arial" w:hAnsi="Arial" w:cs="Arial"/>
+          <w:sz w:val="24"/>
+          <w:szCs w:val="18"/>
+        </w:rPr>
+        <w:t xml:space="preserve"> and </w:t>
+      </w:r>
+      <w:r>
+        <w:rPr>
+          <w:rFonts w:ascii="Arial" w:hAnsi="Arial" w:cs="Arial"/>
+          <w:sz w:val="24"/>
+          <w:szCs w:val="18"/>
+        </w:rPr>
+        <w:t>the order in which your games were packed.</w:t>
+      </w:r>
     </w:p>
     <w:p>
       <w:pPr>
         <w:pStyle w:val="BodyText"/>
         <w:spacing w:before="161" w:line="379" w:lineRule="auto"/>
         <w:ind w:right="3535"/>
+        <w:rPr>
+          <w:lang w:val="en-US"/>
+        </w:rPr>
       </w:pPr>
     </w:p>
     <w:sectPr>
@@ -1644,7 +1905,6 @@
   <w:style w:type="character" w:default="1" w:styleId="DefaultParagraphFont">
     <w:name w:val="Default Paragraph Font"/>
     <w:uiPriority w:val="1"/>
-    <w:semiHidden/>
     <w:unhideWhenUsed/>
   </w:style>
   <w:style w:type="table" w:default="1" w:styleId="TableNormal">

</xml_diff>

<commit_message>
Final version of requirement and design document is already finished
</commit_message>
<xml_diff>
--- a/docs/Functional Requirements and Design.docx
+++ b/docs/Functional Requirements and Design.docx
@@ -733,6 +733,13 @@
         </w:rPr>
         <w:t>Section 2</w:t>
       </w:r>
+      <w:r>
+        <w:rPr>
+          <w:color w:val="1E3763"/>
+          <w:sz w:val="32"/>
+        </w:rPr>
+        <w:t xml:space="preserve"> – Video games searching</w:t>
+      </w:r>
     </w:p>
     <w:p>
       <w:pPr>
@@ -872,7 +879,23 @@
           <w:sz w:val="24"/>
           <w:szCs w:val="18"/>
         </w:rPr>
-        <w:t>The system sorts the wish list to make that user follows the best way. The user can choose between two types of ordering to this task. (If any game is not available so its code will not be in this list with the best route).</w:t>
+        <w:t xml:space="preserve">The system sorts the wish list to make that user follows the best way. The user can choose between two types of ordering </w:t>
+      </w:r>
+      <w:r>
+        <w:rPr>
+          <w:rFonts w:ascii="Arial" w:hAnsi="Arial" w:cs="Arial"/>
+          <w:sz w:val="24"/>
+          <w:szCs w:val="18"/>
+        </w:rPr>
+        <w:t>for</w:t>
+      </w:r>
+      <w:r>
+        <w:rPr>
+          <w:rFonts w:ascii="Arial" w:hAnsi="Arial" w:cs="Arial"/>
+          <w:sz w:val="24"/>
+          <w:szCs w:val="18"/>
+        </w:rPr>
+        <w:t xml:space="preserve"> this task. (If any game is not available so its code will not be in this list with the best route).</w:t>
       </w:r>
       <w:r>
         <w:rPr>
@@ -888,26 +911,152 @@
         <w:spacing w:before="89"/>
         <w:jc w:val="both"/>
         <w:rPr>
+          <w:rFonts w:ascii="Arial" w:hAnsi="Arial" w:cs="Arial"/>
+          <w:sz w:val="24"/>
+          <w:szCs w:val="18"/>
+        </w:rPr>
+      </w:pPr>
+    </w:p>
+    <w:p>
+      <w:pPr>
+        <w:spacing w:before="89"/>
+        <w:jc w:val="both"/>
+        <w:rPr>
           <w:color w:val="1E3763"/>
           <w:sz w:val="32"/>
         </w:rPr>
       </w:pPr>
+      <w:r>
+        <w:rPr>
+          <w:color w:val="1E3763"/>
+          <w:sz w:val="32"/>
+        </w:rPr>
+        <w:t>Section 3</w:t>
+      </w:r>
+      <w:r>
+        <w:rPr>
+          <w:color w:val="1E3763"/>
+          <w:sz w:val="32"/>
+        </w:rPr>
+        <w:t xml:space="preserve"> – Pick up physical copies of video games</w:t>
+      </w:r>
     </w:p>
     <w:p>
       <w:pPr>
         <w:spacing w:before="89"/>
         <w:jc w:val="both"/>
         <w:rPr>
+          <w:rFonts w:ascii="Arial" w:hAnsi="Arial" w:cs="Arial"/>
+          <w:sz w:val="24"/>
+          <w:szCs w:val="18"/>
+        </w:rPr>
+      </w:pPr>
+      <w:r>
+        <w:rPr>
+          <w:rFonts w:ascii="Arial" w:hAnsi="Arial" w:cs="Arial"/>
+          <w:b/>
+          <w:bCs/>
+          <w:sz w:val="24"/>
+          <w:szCs w:val="18"/>
+        </w:rPr>
+        <w:t>Req.4.</w:t>
+      </w:r>
+      <w:r>
+        <w:rPr>
+          <w:rFonts w:ascii="Arial" w:hAnsi="Arial" w:cs="Arial"/>
+          <w:sz w:val="24"/>
+          <w:szCs w:val="18"/>
+        </w:rPr>
+        <w:t xml:space="preserve"> </w:t>
+      </w:r>
+      <w:r>
+        <w:rPr>
+          <w:rFonts w:ascii="Arial" w:hAnsi="Arial" w:cs="Arial"/>
+          <w:b/>
+          <w:bCs/>
+          <w:sz w:val="24"/>
+          <w:szCs w:val="18"/>
+        </w:rPr>
+        <w:t xml:space="preserve">Add the videogames to the shopping cart. </w:t>
+      </w:r>
+      <w:r>
+        <w:rPr>
+          <w:rFonts w:ascii="Arial" w:hAnsi="Arial" w:cs="Arial"/>
+          <w:sz w:val="24"/>
+          <w:szCs w:val="18"/>
+        </w:rPr>
+        <w:t>Using the list with the best route the user picks up the games and they are adding in the shopping cart where each game is put one on the top of the other</w:t>
+      </w:r>
+      <w:r>
+        <w:rPr>
+          <w:rFonts w:ascii="Arial" w:hAnsi="Arial" w:cs="Arial"/>
+          <w:sz w:val="24"/>
+          <w:szCs w:val="18"/>
+        </w:rPr>
+        <w:t>,</w:t>
+      </w:r>
+      <w:r>
+        <w:rPr>
+          <w:rFonts w:ascii="Arial" w:hAnsi="Arial" w:cs="Arial"/>
+          <w:sz w:val="24"/>
+          <w:szCs w:val="18"/>
+        </w:rPr>
+        <w:t xml:space="preserve"> following the given ordering by the list.</w:t>
+      </w:r>
+    </w:p>
+    <w:p>
+      <w:pPr>
+        <w:spacing w:before="89"/>
+        <w:jc w:val="both"/>
+        <w:rPr>
           <w:color w:val="1E3763"/>
           <w:sz w:val="32"/>
         </w:rPr>
       </w:pPr>
-      <w:r>
+    </w:p>
+    <w:p>
+      <w:pPr>
+        <w:spacing w:before="89"/>
+        <w:jc w:val="both"/>
         <w:rPr>
           <w:color w:val="1E3763"/>
           <w:sz w:val="32"/>
         </w:rPr>
-        <w:t>Section 3</w:t>
+      </w:pPr>
+      <w:r>
+        <w:rPr>
+          <w:color w:val="1E3763"/>
+          <w:sz w:val="32"/>
+        </w:rPr>
+        <w:t>Section 4</w:t>
+      </w:r>
+      <w:r>
+        <w:rPr>
+          <w:color w:val="1E3763"/>
+          <w:sz w:val="32"/>
+        </w:rPr>
+        <w:t xml:space="preserve"> </w:t>
+      </w:r>
+      <w:r>
+        <w:rPr>
+          <w:color w:val="1E3763"/>
+          <w:sz w:val="32"/>
+        </w:rPr>
+        <w:t>–</w:t>
+      </w:r>
+      <w:r>
+        <w:rPr>
+          <w:color w:val="1E3763"/>
+          <w:sz w:val="32"/>
+        </w:rPr>
+        <w:t xml:space="preserve"> Payment</w:t>
+      </w:r>
+      <w:r>
+        <w:rPr>
+          <w:color w:val="1E3763"/>
+          <w:sz w:val="32"/>
+        </w:rPr>
+        <w:t xml:space="preserve"> process</w:t>
       </w:r>
     </w:p>
     <w:p>
@@ -916,45 +1065,238 @@
         <w:jc w:val="both"/>
         <w:rPr>
           <w:rFonts w:ascii="Arial" w:hAnsi="Arial" w:cs="Arial"/>
-          <w:sz w:val="24"/>
-          <w:szCs w:val="18"/>
-        </w:rPr>
-      </w:pPr>
-      <w:r>
-        <w:rPr>
-          <w:rFonts w:ascii="Arial" w:hAnsi="Arial" w:cs="Arial"/>
           <w:b/>
           <w:bCs/>
           <w:sz w:val="24"/>
-          <w:szCs w:val="18"/>
-        </w:rPr>
-        <w:t>Req.4.</w:t>
-      </w:r>
-      <w:r>
-        <w:rPr>
-          <w:rFonts w:ascii="Arial" w:hAnsi="Arial" w:cs="Arial"/>
-          <w:sz w:val="24"/>
-          <w:szCs w:val="18"/>
-        </w:rPr>
-        <w:t xml:space="preserve"> </w:t>
-      </w:r>
+          <w:szCs w:val="24"/>
+        </w:rPr>
+      </w:pPr>
       <w:r>
         <w:rPr>
           <w:rFonts w:ascii="Arial" w:hAnsi="Arial" w:cs="Arial"/>
           <w:b/>
           <w:bCs/>
           <w:sz w:val="24"/>
-          <w:szCs w:val="18"/>
-        </w:rPr>
-        <w:t xml:space="preserve">Add the videogames to the shopping cart. </w:t>
-      </w:r>
-      <w:r>
-        <w:rPr>
-          <w:rFonts w:ascii="Arial" w:hAnsi="Arial" w:cs="Arial"/>
-          <w:sz w:val="24"/>
-          <w:szCs w:val="18"/>
-        </w:rPr>
-        <w:t>Using the list with the best route the user picks up the games and they are adding in the shopping cart where each game is put one on the top of the other following the given ordering by the list.</w:t>
+          <w:szCs w:val="24"/>
+        </w:rPr>
+        <w:t>Req</w:t>
+      </w:r>
+      <w:r>
+        <w:rPr>
+          <w:rFonts w:ascii="Arial" w:hAnsi="Arial" w:cs="Arial"/>
+          <w:b/>
+          <w:bCs/>
+          <w:sz w:val="24"/>
+          <w:szCs w:val="24"/>
+        </w:rPr>
+        <w:t>.</w:t>
+      </w:r>
+      <w:r>
+        <w:rPr>
+          <w:rFonts w:ascii="Arial" w:hAnsi="Arial" w:cs="Arial"/>
+          <w:b/>
+          <w:bCs/>
+          <w:sz w:val="24"/>
+          <w:szCs w:val="24"/>
+        </w:rPr>
+        <w:t>5.</w:t>
+      </w:r>
+      <w:r>
+        <w:rPr>
+          <w:rFonts w:ascii="Arial" w:hAnsi="Arial" w:cs="Arial"/>
+          <w:sz w:val="24"/>
+          <w:szCs w:val="24"/>
+        </w:rPr>
+        <w:t xml:space="preserve"> </w:t>
+      </w:r>
+      <w:r>
+        <w:rPr>
+          <w:rFonts w:ascii="Arial" w:hAnsi="Arial" w:cs="Arial"/>
+          <w:b/>
+          <w:bCs/>
+          <w:sz w:val="24"/>
+          <w:szCs w:val="24"/>
+        </w:rPr>
+        <w:t xml:space="preserve">Set the order for the payment row. </w:t>
+      </w:r>
+      <w:r>
+        <w:rPr>
+          <w:rFonts w:ascii="Arial" w:hAnsi="Arial" w:cs="Arial"/>
+          <w:sz w:val="24"/>
+          <w:szCs w:val="24"/>
+        </w:rPr>
+        <w:t xml:space="preserve">The clients </w:t>
+      </w:r>
+      <w:r>
+        <w:rPr>
+          <w:rFonts w:ascii="Arial" w:hAnsi="Arial" w:cs="Arial"/>
+          <w:sz w:val="24"/>
+          <w:szCs w:val="24"/>
+        </w:rPr>
+        <w:t>are sorted</w:t>
+      </w:r>
+      <w:r>
+        <w:rPr>
+          <w:rFonts w:ascii="Arial" w:hAnsi="Arial" w:cs="Arial"/>
+          <w:sz w:val="24"/>
+          <w:szCs w:val="24"/>
+        </w:rPr>
+        <w:t xml:space="preserve"> in</w:t>
+      </w:r>
+      <w:r>
+        <w:rPr>
+          <w:rFonts w:ascii="Arial" w:hAnsi="Arial" w:cs="Arial"/>
+          <w:sz w:val="24"/>
+          <w:szCs w:val="24"/>
+        </w:rPr>
+        <w:t xml:space="preserve"> </w:t>
+      </w:r>
+      <w:r>
+        <w:rPr>
+          <w:rFonts w:ascii="Arial" w:hAnsi="Arial" w:cs="Arial"/>
+          <w:sz w:val="24"/>
+          <w:szCs w:val="24"/>
+        </w:rPr>
+        <w:t>one row</w:t>
+      </w:r>
+      <w:r>
+        <w:rPr>
+          <w:rFonts w:ascii="Arial" w:hAnsi="Arial" w:cs="Arial"/>
+          <w:sz w:val="24"/>
+          <w:szCs w:val="24"/>
+        </w:rPr>
+        <w:t xml:space="preserve"> </w:t>
+      </w:r>
+      <w:r>
+        <w:rPr>
+          <w:rFonts w:ascii="Arial" w:hAnsi="Arial" w:cs="Arial"/>
+          <w:sz w:val="24"/>
+          <w:szCs w:val="24"/>
+        </w:rPr>
+        <w:t xml:space="preserve">keeping in mind the time when they entered in the store and how much time they took to </w:t>
+      </w:r>
+      <w:r>
+        <w:rPr>
+          <w:rFonts w:ascii="Arial" w:hAnsi="Arial" w:cs="Arial"/>
+          <w:sz w:val="24"/>
+          <w:szCs w:val="24"/>
+        </w:rPr>
+        <w:t>collect all the available games from their wish list</w:t>
+      </w:r>
+      <w:r>
+        <w:rPr>
+          <w:rFonts w:ascii="Arial" w:hAnsi="Arial" w:cs="Arial"/>
+          <w:sz w:val="24"/>
+          <w:szCs w:val="24"/>
+        </w:rPr>
+        <w:t xml:space="preserve">. </w:t>
+      </w:r>
+    </w:p>
+    <w:p>
+      <w:pPr>
+        <w:pStyle w:val="BodyText"/>
+        <w:spacing w:before="5"/>
+        <w:ind w:left="720"/>
+        <w:jc w:val="both"/>
+        <w:rPr>
+          <w:rFonts w:ascii="Arial" w:hAnsi="Arial" w:cs="Arial"/>
+          <w:lang w:val="en-US"/>
+        </w:rPr>
+      </w:pPr>
+      <w:r>
+        <w:rPr>
+          <w:rFonts w:ascii="Arial" w:hAnsi="Arial" w:cs="Arial"/>
+          <w:b/>
+          <w:bCs/>
+          <w:lang w:val="en-US"/>
+        </w:rPr>
+        <w:t>Req.5.1. Access to the payment box.</w:t>
+      </w:r>
+      <w:r>
+        <w:rPr>
+          <w:rFonts w:ascii="Arial" w:hAnsi="Arial" w:cs="Arial"/>
+          <w:b/>
+          <w:bCs/>
+          <w:lang w:val="en-US"/>
+        </w:rPr>
+        <w:t xml:space="preserve"> </w:t>
+      </w:r>
+      <w:r>
+        <w:rPr>
+          <w:rFonts w:ascii="Arial" w:hAnsi="Arial" w:cs="Arial"/>
+          <w:lang w:val="en-US"/>
+        </w:rPr>
+        <w:t>As many clients pass as there are available points, to be attended one by one in each of them</w:t>
+      </w:r>
+      <w:r>
+        <w:rPr>
+          <w:rFonts w:ascii="Arial" w:hAnsi="Arial" w:cs="Arial"/>
+          <w:lang w:val="en-US"/>
+        </w:rPr>
+        <w:t>.</w:t>
+      </w:r>
+      <w:r>
+        <w:rPr>
+          <w:rFonts w:ascii="Arial" w:hAnsi="Arial" w:cs="Arial"/>
+          <w:lang w:val="en-US"/>
+        </w:rPr>
+        <w:t xml:space="preserve"> </w:t>
+      </w:r>
+      <w:r>
+        <w:rPr>
+          <w:rFonts w:ascii="Arial" w:hAnsi="Arial" w:cs="Arial"/>
+          <w:lang w:val="en-US"/>
+        </w:rPr>
+        <w:t>Since customers come from the only line, it can be said that all are served in the same order of arrival.</w:t>
+      </w:r>
+    </w:p>
+    <w:p>
+      <w:pPr>
+        <w:pStyle w:val="BodyText"/>
+        <w:spacing w:before="5"/>
+        <w:ind w:left="720"/>
+        <w:jc w:val="both"/>
+        <w:rPr>
+          <w:rFonts w:ascii="Arial" w:hAnsi="Arial" w:cs="Arial"/>
+          <w:lang w:val="en-US"/>
+        </w:rPr>
+      </w:pPr>
+      <w:r>
+        <w:rPr>
+          <w:rFonts w:ascii="Arial" w:hAnsi="Arial" w:cs="Arial"/>
+          <w:b/>
+          <w:bCs/>
+          <w:lang w:val="en-US"/>
+        </w:rPr>
+        <w:t xml:space="preserve">Req.5.2. Payment. </w:t>
+      </w:r>
+      <w:r>
+        <w:rPr>
+          <w:rFonts w:ascii="Arial" w:hAnsi="Arial" w:cs="Arial"/>
+          <w:lang w:val="en-US"/>
+        </w:rPr>
+        <w:t>The last g</w:t>
+      </w:r>
+      <w:r>
+        <w:rPr>
+          <w:rFonts w:ascii="Arial" w:hAnsi="Arial" w:cs="Arial"/>
+          <w:lang w:val="en-US"/>
+        </w:rPr>
+        <w:t>ame added to the shopping cart is the first registered at the payment time</w:t>
+      </w:r>
+      <w:r>
+        <w:rPr>
+          <w:rFonts w:ascii="Arial" w:hAnsi="Arial" w:cs="Arial"/>
+          <w:lang w:val="en-US"/>
+        </w:rPr>
+        <w:t>, so when the video games are packed is like the reverse of the list when the client came to the payment box</w:t>
+      </w:r>
+      <w:r>
+        <w:rPr>
+          <w:rFonts w:ascii="Arial" w:hAnsi="Arial" w:cs="Arial"/>
+          <w:lang w:val="en-US"/>
+        </w:rPr>
+        <w:t>.</w:t>
       </w:r>
     </w:p>
     <w:p>
@@ -962,267 +1304,36 @@
         <w:spacing w:before="89"/>
         <w:jc w:val="both"/>
         <w:rPr>
-          <w:color w:val="1E3763"/>
-          <w:sz w:val="32"/>
-        </w:rPr>
-      </w:pPr>
+          <w:rFonts w:ascii="Arial" w:hAnsi="Arial" w:cs="Arial"/>
+          <w:sz w:val="24"/>
+          <w:szCs w:val="18"/>
+        </w:rPr>
+      </w:pPr>
+      <w:r>
+        <w:rPr>
+          <w:rFonts w:ascii="Arial" w:hAnsi="Arial" w:cs="Arial"/>
+          <w:sz w:val="24"/>
+          <w:szCs w:val="18"/>
+        </w:rPr>
+        <w:t>-----------------------------------------------------------------------------------------------------------------</w:t>
+      </w:r>
     </w:p>
     <w:p>
       <w:pPr>
         <w:spacing w:before="89"/>
         <w:jc w:val="both"/>
         <w:rPr>
-          <w:color w:val="1E3763"/>
-          <w:sz w:val="32"/>
-        </w:rPr>
-      </w:pPr>
-      <w:r>
-        <w:rPr>
-          <w:color w:val="1E3763"/>
-          <w:sz w:val="32"/>
-        </w:rPr>
-        <w:t>Section 4</w:t>
-      </w:r>
-    </w:p>
-    <w:p>
-      <w:pPr>
-        <w:spacing w:before="89"/>
-        <w:jc w:val="both"/>
+          <w:rFonts w:ascii="Arial" w:hAnsi="Arial" w:cs="Arial"/>
+          <w:sz w:val="24"/>
+          <w:szCs w:val="18"/>
+        </w:rPr>
+      </w:pPr>
+      <w:r>
         <w:rPr>
           <w:rFonts w:ascii="Arial" w:hAnsi="Arial" w:cs="Arial"/>
           <w:b/>
           <w:bCs/>
           <w:sz w:val="24"/>
-          <w:szCs w:val="24"/>
-        </w:rPr>
-      </w:pPr>
-      <w:r>
-        <w:rPr>
-          <w:rFonts w:ascii="Arial" w:hAnsi="Arial" w:cs="Arial"/>
-          <w:b/>
-          <w:bCs/>
-          <w:sz w:val="24"/>
-          <w:szCs w:val="24"/>
-        </w:rPr>
-        <w:t>Req</w:t>
-      </w:r>
-      <w:r>
-        <w:rPr>
-          <w:rFonts w:ascii="Arial" w:hAnsi="Arial" w:cs="Arial"/>
-          <w:b/>
-          <w:bCs/>
-          <w:sz w:val="24"/>
-          <w:szCs w:val="24"/>
-        </w:rPr>
-        <w:t>.</w:t>
-      </w:r>
-      <w:r>
-        <w:rPr>
-          <w:rFonts w:ascii="Arial" w:hAnsi="Arial" w:cs="Arial"/>
-          <w:b/>
-          <w:bCs/>
-          <w:sz w:val="24"/>
-          <w:szCs w:val="24"/>
-        </w:rPr>
-        <w:t>5.</w:t>
-      </w:r>
-      <w:r>
-        <w:rPr>
-          <w:rFonts w:ascii="Arial" w:hAnsi="Arial" w:cs="Arial"/>
-          <w:sz w:val="24"/>
-          <w:szCs w:val="24"/>
-        </w:rPr>
-        <w:t xml:space="preserve"> </w:t>
-      </w:r>
-      <w:r>
-        <w:rPr>
-          <w:rFonts w:ascii="Arial" w:hAnsi="Arial" w:cs="Arial"/>
-          <w:b/>
-          <w:bCs/>
-          <w:sz w:val="24"/>
-          <w:szCs w:val="24"/>
-        </w:rPr>
-        <w:t xml:space="preserve">Set the order for the payment row. </w:t>
-      </w:r>
-      <w:r>
-        <w:rPr>
-          <w:rFonts w:ascii="Arial" w:hAnsi="Arial" w:cs="Arial"/>
-          <w:sz w:val="24"/>
-          <w:szCs w:val="24"/>
-        </w:rPr>
-        <w:t xml:space="preserve">The clients </w:t>
-      </w:r>
-      <w:r>
-        <w:rPr>
-          <w:rFonts w:ascii="Arial" w:hAnsi="Arial" w:cs="Arial"/>
-          <w:sz w:val="24"/>
-          <w:szCs w:val="24"/>
-        </w:rPr>
-        <w:t>are sorted</w:t>
-      </w:r>
-      <w:r>
-        <w:rPr>
-          <w:rFonts w:ascii="Arial" w:hAnsi="Arial" w:cs="Arial"/>
-          <w:sz w:val="24"/>
-          <w:szCs w:val="24"/>
-        </w:rPr>
-        <w:t xml:space="preserve"> in one row</w:t>
-      </w:r>
-      <w:r>
-        <w:rPr>
-          <w:rFonts w:ascii="Arial" w:hAnsi="Arial" w:cs="Arial"/>
-          <w:sz w:val="24"/>
-          <w:szCs w:val="24"/>
-        </w:rPr>
-        <w:t xml:space="preserve"> </w:t>
-      </w:r>
-      <w:r>
-        <w:rPr>
-          <w:rFonts w:ascii="Arial" w:hAnsi="Arial" w:cs="Arial"/>
-          <w:sz w:val="24"/>
-          <w:szCs w:val="24"/>
-        </w:rPr>
-        <w:t xml:space="preserve">keeping in mind the time when they entered in the store and how much time they took to </w:t>
-      </w:r>
-      <w:r>
-        <w:rPr>
-          <w:rFonts w:ascii="Arial" w:hAnsi="Arial" w:cs="Arial"/>
-          <w:sz w:val="24"/>
-          <w:szCs w:val="24"/>
-        </w:rPr>
-        <w:t>collect all the available games from their wish list</w:t>
-      </w:r>
-      <w:r>
-        <w:rPr>
-          <w:rFonts w:ascii="Arial" w:hAnsi="Arial" w:cs="Arial"/>
-          <w:sz w:val="24"/>
-          <w:szCs w:val="24"/>
-        </w:rPr>
-        <w:t xml:space="preserve">. Each client </w:t>
-      </w:r>
-      <w:proofErr w:type="gramStart"/>
-      <w:r>
-        <w:rPr>
-          <w:rFonts w:ascii="Arial" w:hAnsi="Arial" w:cs="Arial"/>
-          <w:sz w:val="24"/>
-          <w:szCs w:val="24"/>
-        </w:rPr>
-        <w:t>take</w:t>
-      </w:r>
-      <w:proofErr w:type="gramEnd"/>
-      <w:r>
-        <w:rPr>
-          <w:rFonts w:ascii="Arial" w:hAnsi="Arial" w:cs="Arial"/>
-          <w:sz w:val="24"/>
-          <w:szCs w:val="24"/>
-        </w:rPr>
-        <w:t xml:space="preserve"> 1 unit of time to pick up one game.</w:t>
-      </w:r>
-    </w:p>
-    <w:p>
-      <w:pPr>
-        <w:pStyle w:val="BodyText"/>
-        <w:spacing w:before="5"/>
-        <w:ind w:left="720"/>
-        <w:rPr>
-          <w:rFonts w:ascii="Arial" w:hAnsi="Arial" w:cs="Arial"/>
-          <w:lang w:val="en-US"/>
-        </w:rPr>
-      </w:pPr>
-      <w:r>
-        <w:rPr>
-          <w:rFonts w:ascii="Arial" w:hAnsi="Arial" w:cs="Arial"/>
-          <w:b/>
-          <w:bCs/>
-          <w:lang w:val="en-US"/>
-        </w:rPr>
-        <w:t>Req.5.1. Access to the payment box.</w:t>
-      </w:r>
-      <w:r>
-        <w:rPr>
-          <w:rFonts w:ascii="Arial" w:hAnsi="Arial" w:cs="Arial"/>
-          <w:b/>
-          <w:bCs/>
-          <w:lang w:val="en-US"/>
-        </w:rPr>
-        <w:t xml:space="preserve"> </w:t>
-      </w:r>
-      <w:r>
-        <w:rPr>
-          <w:rFonts w:ascii="Arial" w:hAnsi="Arial" w:cs="Arial"/>
-          <w:lang w:val="en-US"/>
-        </w:rPr>
-        <w:t>As many clients pass as there are available points, to be attended one by one in each of them</w:t>
-      </w:r>
-      <w:r>
-        <w:rPr>
-          <w:rFonts w:ascii="Arial" w:hAnsi="Arial" w:cs="Arial"/>
-          <w:lang w:val="en-US"/>
-        </w:rPr>
-        <w:t>.</w:t>
-      </w:r>
-    </w:p>
-    <w:p>
-      <w:pPr>
-        <w:pStyle w:val="BodyText"/>
-        <w:spacing w:before="5"/>
-        <w:ind w:left="720"/>
-        <w:rPr>
-          <w:rFonts w:ascii="Arial" w:hAnsi="Arial" w:cs="Arial"/>
-          <w:lang w:val="en-US"/>
-        </w:rPr>
-      </w:pPr>
-      <w:r>
-        <w:rPr>
-          <w:rFonts w:ascii="Arial" w:hAnsi="Arial" w:cs="Arial"/>
-          <w:b/>
-          <w:bCs/>
-          <w:lang w:val="en-US"/>
-        </w:rPr>
-        <w:t xml:space="preserve">Req.5.2. Payment. </w:t>
-      </w:r>
-      <w:r>
-        <w:rPr>
-          <w:rFonts w:ascii="Arial" w:hAnsi="Arial" w:cs="Arial"/>
-          <w:lang w:val="en-US"/>
-        </w:rPr>
-        <w:t>The last g</w:t>
-      </w:r>
-      <w:r>
-        <w:rPr>
-          <w:rFonts w:ascii="Arial" w:hAnsi="Arial" w:cs="Arial"/>
-          <w:lang w:val="en-US"/>
-        </w:rPr>
-        <w:t>ame added to the shopping cart is the first registered at the payment time.</w:t>
-      </w:r>
-    </w:p>
-    <w:p>
-      <w:pPr>
-        <w:spacing w:before="89"/>
-        <w:jc w:val="both"/>
-        <w:rPr>
-          <w:rFonts w:ascii="Arial" w:hAnsi="Arial" w:cs="Arial"/>
-          <w:sz w:val="24"/>
-          <w:szCs w:val="18"/>
-        </w:rPr>
-      </w:pPr>
-    </w:p>
-    <w:p>
-      <w:pPr>
-        <w:spacing w:before="89"/>
-        <w:jc w:val="both"/>
-        <w:rPr>
-          <w:rFonts w:ascii="Arial" w:hAnsi="Arial" w:cs="Arial"/>
-          <w:sz w:val="24"/>
-          <w:szCs w:val="18"/>
-        </w:rPr>
-      </w:pPr>
-      <w:r>
-        <w:rPr>
-          <w:rFonts w:ascii="Arial" w:hAnsi="Arial" w:cs="Arial"/>
-          <w:b/>
-          <w:bCs/>
-          <w:sz w:val="24"/>
           <w:szCs w:val="18"/>
         </w:rPr>
         <w:t xml:space="preserve">Req.3. Display final information. </w:t>
@@ -1233,15 +1344,47 @@
           <w:sz w:val="24"/>
           <w:szCs w:val="18"/>
         </w:rPr>
-        <w:t xml:space="preserve">This is the last step, the program should display the </w:t>
-      </w:r>
-      <w:r>
-        <w:rPr>
-          <w:rFonts w:ascii="Arial" w:hAnsi="Arial" w:cs="Arial"/>
-          <w:sz w:val="24"/>
-          <w:szCs w:val="18"/>
-        </w:rPr>
-        <w:t>customers' exit order</w:t>
+        <w:t xml:space="preserve">This is the last </w:t>
+      </w:r>
+      <w:r>
+        <w:rPr>
+          <w:rFonts w:ascii="Arial" w:hAnsi="Arial" w:cs="Arial"/>
+          <w:sz w:val="24"/>
+          <w:szCs w:val="18"/>
+        </w:rPr>
+        <w:t>step (this does not belong to any of the previous sections). The</w:t>
+      </w:r>
+      <w:r>
+        <w:rPr>
+          <w:rFonts w:ascii="Arial" w:hAnsi="Arial" w:cs="Arial"/>
+          <w:sz w:val="24"/>
+          <w:szCs w:val="18"/>
+        </w:rPr>
+        <w:t xml:space="preserve"> program should display the </w:t>
+      </w:r>
+      <w:r>
+        <w:rPr>
+          <w:rFonts w:ascii="Arial" w:hAnsi="Arial" w:cs="Arial"/>
+          <w:sz w:val="24"/>
+          <w:szCs w:val="18"/>
+        </w:rPr>
+        <w:t xml:space="preserve">customers' exit </w:t>
+      </w:r>
+      <w:r>
+        <w:rPr>
+          <w:rFonts w:ascii="Arial" w:hAnsi="Arial" w:cs="Arial"/>
+          <w:sz w:val="24"/>
+          <w:szCs w:val="18"/>
+        </w:rPr>
+        <w:t>order</w:t>
+      </w:r>
+      <w:r>
+        <w:rPr>
+          <w:rFonts w:ascii="Arial" w:hAnsi="Arial" w:cs="Arial"/>
+          <w:sz w:val="24"/>
+          <w:szCs w:val="18"/>
+        </w:rPr>
+        <w:t xml:space="preserve"> (it depends on the number of games bought by client)</w:t>
       </w:r>
       <w:r>
         <w:rPr>

</xml_diff>

<commit_message>
I corrected some things in the
requirements document, such as the teacher's name, font sizes and
numbering
</commit_message>
<xml_diff>
--- a/docs/Functional Requirements and Design.docx
+++ b/docs/Functional Requirements and Design.docx
@@ -535,20 +535,7 @@
         <w:rPr>
           <w:lang w:val="en-US"/>
         </w:rPr>
-        <w:t>Juan M.</w:t>
-      </w:r>
-      <w:r>
-        <w:rPr>
-          <w:spacing w:val="-1"/>
-          <w:lang w:val="en-US"/>
-        </w:rPr>
-        <w:t xml:space="preserve"> </w:t>
-      </w:r>
-      <w:r>
-        <w:rPr>
-          <w:lang w:val="en-US"/>
-        </w:rPr>
-        <w:t>Reyes</w:t>
+        <w:t>Anibal Sosa</w:t>
       </w:r>
     </w:p>
     <w:p>
@@ -697,12 +684,14 @@
         <w:rPr>
           <w:color w:val="1E3763"/>
           <w:sz w:val="32"/>
+          <w:szCs w:val="32"/>
         </w:rPr>
       </w:pPr>
       <w:r>
         <w:rPr>
           <w:color w:val="1E3763"/>
           <w:sz w:val="32"/>
+          <w:szCs w:val="32"/>
         </w:rPr>
         <w:t>Functional requirements</w:t>
       </w:r>
@@ -723,338 +712,350 @@
         <w:jc w:val="both"/>
         <w:rPr>
           <w:color w:val="1E3763"/>
-          <w:sz w:val="32"/>
-        </w:rPr>
-      </w:pPr>
-      <w:r>
+          <w:sz w:val="28"/>
+          <w:szCs w:val="28"/>
+        </w:rPr>
+      </w:pPr>
+      <w:r>
+        <w:rPr>
+          <w:color w:val="1E3763"/>
+          <w:sz w:val="28"/>
+          <w:szCs w:val="28"/>
+        </w:rPr>
+        <w:t>Section 2</w:t>
+      </w:r>
+      <w:r>
+        <w:rPr>
+          <w:color w:val="1E3763"/>
+          <w:sz w:val="28"/>
+          <w:szCs w:val="28"/>
+        </w:rPr>
+        <w:t xml:space="preserve"> – Video games searching</w:t>
+      </w:r>
+    </w:p>
+    <w:p>
+      <w:pPr>
+        <w:spacing w:before="89"/>
+        <w:jc w:val="both"/>
+        <w:rPr>
+          <w:rFonts w:ascii="Arial" w:hAnsi="Arial" w:cs="Arial"/>
+          <w:sz w:val="24"/>
+          <w:szCs w:val="18"/>
+        </w:rPr>
+      </w:pPr>
+      <w:r>
+        <w:rPr>
+          <w:rFonts w:ascii="Arial" w:hAnsi="Arial" w:cs="Arial"/>
+          <w:b/>
+          <w:bCs/>
+          <w:sz w:val="24"/>
+          <w:szCs w:val="18"/>
+        </w:rPr>
+        <w:t>Req.1.R</w:t>
+      </w:r>
+      <w:r>
+        <w:rPr>
+          <w:rFonts w:ascii="Arial" w:hAnsi="Arial" w:cs="Arial"/>
+          <w:b/>
+          <w:bCs/>
+          <w:sz w:val="24"/>
+          <w:szCs w:val="18"/>
+        </w:rPr>
+        <w:t>eceive game catalog</w:t>
+      </w:r>
+      <w:r>
+        <w:rPr>
+          <w:rFonts w:ascii="Arial" w:hAnsi="Arial" w:cs="Arial"/>
+          <w:b/>
+          <w:bCs/>
+          <w:sz w:val="24"/>
+          <w:szCs w:val="18"/>
+        </w:rPr>
+        <w:t xml:space="preserve">. </w:t>
+      </w:r>
+      <w:r>
+        <w:rPr>
+          <w:rFonts w:ascii="Arial" w:hAnsi="Arial" w:cs="Arial"/>
+          <w:sz w:val="24"/>
+          <w:szCs w:val="18"/>
+        </w:rPr>
+        <w:t>The program should receive a game catalog as input which has a game’s code, number of games, rack where the game is located and game’s price.</w:t>
+      </w:r>
+    </w:p>
+    <w:p>
+      <w:pPr>
+        <w:spacing w:before="89"/>
+        <w:jc w:val="both"/>
+        <w:rPr>
+          <w:rFonts w:ascii="Arial" w:hAnsi="Arial" w:cs="Arial"/>
+          <w:sz w:val="24"/>
+          <w:szCs w:val="18"/>
+        </w:rPr>
+      </w:pPr>
+      <w:r>
+        <w:rPr>
+          <w:rFonts w:ascii="Arial" w:hAnsi="Arial" w:cs="Arial"/>
+          <w:b/>
+          <w:bCs/>
+          <w:sz w:val="24"/>
+          <w:szCs w:val="18"/>
+        </w:rPr>
+        <w:t xml:space="preserve">Req.2.Set the store conditions. </w:t>
+      </w:r>
+      <w:r>
+        <w:rPr>
+          <w:rFonts w:ascii="Arial" w:hAnsi="Arial" w:cs="Arial"/>
+          <w:sz w:val="24"/>
+          <w:szCs w:val="18"/>
+        </w:rPr>
+        <w:t>In this step the program receives: Number of cashiers for the day, char of codes or identification card number that represents the clients (</w:t>
+      </w:r>
+      <w:r>
+        <w:rPr>
+          <w:rFonts w:ascii="Arial" w:hAnsi="Arial" w:cs="Arial"/>
+          <w:sz w:val="24"/>
+          <w:szCs w:val="18"/>
+        </w:rPr>
+        <w:t>in the order they entered the store</w:t>
+      </w:r>
+      <w:r>
+        <w:rPr>
+          <w:rFonts w:ascii="Arial" w:hAnsi="Arial" w:cs="Arial"/>
+          <w:sz w:val="24"/>
+          <w:szCs w:val="18"/>
+        </w:rPr>
+        <w:t>) and finally the wish’s list code.</w:t>
+      </w:r>
+    </w:p>
+    <w:p>
+      <w:pPr>
+        <w:spacing w:before="89"/>
+        <w:jc w:val="both"/>
+        <w:rPr>
+          <w:rFonts w:ascii="Arial" w:hAnsi="Arial" w:cs="Arial"/>
+          <w:sz w:val="24"/>
+          <w:szCs w:val="18"/>
+        </w:rPr>
+      </w:pPr>
+      <w:r>
+        <w:rPr>
+          <w:rFonts w:ascii="Arial" w:hAnsi="Arial" w:cs="Arial"/>
+          <w:b/>
+          <w:bCs/>
+          <w:sz w:val="24"/>
+          <w:szCs w:val="18"/>
+        </w:rPr>
+        <w:t>Req.3.</w:t>
+      </w:r>
+      <w:r>
+        <w:rPr>
+          <w:rFonts w:ascii="Arial" w:hAnsi="Arial" w:cs="Arial"/>
+          <w:sz w:val="24"/>
+          <w:szCs w:val="18"/>
+        </w:rPr>
+        <w:t xml:space="preserve"> </w:t>
+      </w:r>
+      <w:r>
+        <w:rPr>
+          <w:rFonts w:ascii="Arial" w:hAnsi="Arial" w:cs="Arial"/>
+          <w:b/>
+          <w:bCs/>
+          <w:sz w:val="24"/>
+          <w:szCs w:val="18"/>
+        </w:rPr>
+        <w:t xml:space="preserve">Order the videogames list by their rack. </w:t>
+      </w:r>
+      <w:r>
+        <w:rPr>
+          <w:rFonts w:ascii="Arial" w:hAnsi="Arial" w:cs="Arial"/>
+          <w:sz w:val="24"/>
+          <w:szCs w:val="18"/>
+        </w:rPr>
+        <w:t xml:space="preserve">The system sorts the wish list to make that user follows the best way. The user can choose between two types of ordering </w:t>
+      </w:r>
+      <w:r>
+        <w:rPr>
+          <w:rFonts w:ascii="Arial" w:hAnsi="Arial" w:cs="Arial"/>
+          <w:sz w:val="24"/>
+          <w:szCs w:val="18"/>
+        </w:rPr>
+        <w:t>for</w:t>
+      </w:r>
+      <w:r>
+        <w:rPr>
+          <w:rFonts w:ascii="Arial" w:hAnsi="Arial" w:cs="Arial"/>
+          <w:sz w:val="24"/>
+          <w:szCs w:val="18"/>
+        </w:rPr>
+        <w:t xml:space="preserve"> this task. (If any game is not available so its code will not be in this list with the best route).</w:t>
+      </w:r>
+      <w:r>
+        <w:rPr>
+          <w:rFonts w:ascii="Arial" w:hAnsi="Arial" w:cs="Arial"/>
+          <w:sz w:val="24"/>
+          <w:szCs w:val="18"/>
+        </w:rPr>
+        <w:tab/>
+      </w:r>
+    </w:p>
+    <w:p>
+      <w:pPr>
+        <w:spacing w:before="89"/>
+        <w:jc w:val="both"/>
+        <w:rPr>
+          <w:rFonts w:ascii="Arial" w:hAnsi="Arial" w:cs="Arial"/>
+          <w:sz w:val="24"/>
+          <w:szCs w:val="18"/>
+        </w:rPr>
+      </w:pPr>
+    </w:p>
+    <w:p>
+      <w:pPr>
+        <w:spacing w:before="89"/>
+        <w:jc w:val="both"/>
+        <w:rPr>
+          <w:color w:val="1E3763"/>
+          <w:sz w:val="28"/>
+          <w:szCs w:val="28"/>
+        </w:rPr>
+      </w:pPr>
+      <w:r>
+        <w:rPr>
+          <w:color w:val="1E3763"/>
+          <w:sz w:val="28"/>
+          <w:szCs w:val="28"/>
+        </w:rPr>
+        <w:t>Section 3</w:t>
+      </w:r>
+      <w:r>
+        <w:rPr>
+          <w:color w:val="1E3763"/>
+          <w:sz w:val="28"/>
+          <w:szCs w:val="28"/>
+        </w:rPr>
+        <w:t xml:space="preserve"> – Pick up physical copies of video games</w:t>
+      </w:r>
+    </w:p>
+    <w:p>
+      <w:pPr>
+        <w:spacing w:before="89"/>
+        <w:jc w:val="both"/>
+        <w:rPr>
+          <w:rFonts w:ascii="Arial" w:hAnsi="Arial" w:cs="Arial"/>
+          <w:sz w:val="24"/>
+          <w:szCs w:val="18"/>
+        </w:rPr>
+      </w:pPr>
+      <w:r>
+        <w:rPr>
+          <w:rFonts w:ascii="Arial" w:hAnsi="Arial" w:cs="Arial"/>
+          <w:b/>
+          <w:bCs/>
+          <w:sz w:val="24"/>
+          <w:szCs w:val="18"/>
+        </w:rPr>
+        <w:t>Req.4.</w:t>
+      </w:r>
+      <w:r>
+        <w:rPr>
+          <w:rFonts w:ascii="Arial" w:hAnsi="Arial" w:cs="Arial"/>
+          <w:sz w:val="24"/>
+          <w:szCs w:val="18"/>
+        </w:rPr>
+        <w:t xml:space="preserve"> </w:t>
+      </w:r>
+      <w:r>
+        <w:rPr>
+          <w:rFonts w:ascii="Arial" w:hAnsi="Arial" w:cs="Arial"/>
+          <w:b/>
+          <w:bCs/>
+          <w:sz w:val="24"/>
+          <w:szCs w:val="18"/>
+        </w:rPr>
+        <w:t xml:space="preserve">Add the videogames to the shopping cart. </w:t>
+      </w:r>
+      <w:r>
+        <w:rPr>
+          <w:rFonts w:ascii="Arial" w:hAnsi="Arial" w:cs="Arial"/>
+          <w:sz w:val="24"/>
+          <w:szCs w:val="18"/>
+        </w:rPr>
+        <w:t>Using the list with the best route the user picks up the games and they are adding in the shopping cart where each game is put one on the top of the other</w:t>
+      </w:r>
+      <w:r>
+        <w:rPr>
+          <w:rFonts w:ascii="Arial" w:hAnsi="Arial" w:cs="Arial"/>
+          <w:sz w:val="24"/>
+          <w:szCs w:val="18"/>
+        </w:rPr>
+        <w:t>,</w:t>
+      </w:r>
+      <w:r>
+        <w:rPr>
+          <w:rFonts w:ascii="Arial" w:hAnsi="Arial" w:cs="Arial"/>
+          <w:sz w:val="24"/>
+          <w:szCs w:val="18"/>
+        </w:rPr>
+        <w:t xml:space="preserve"> following the given ordering by the list.</w:t>
+      </w:r>
+    </w:p>
+    <w:p>
+      <w:pPr>
+        <w:spacing w:before="89"/>
+        <w:jc w:val="both"/>
         <w:rPr>
           <w:color w:val="1E3763"/>
           <w:sz w:val="32"/>
         </w:rPr>
-        <w:t>Section 2</w:t>
-      </w:r>
-      <w:r>
-        <w:rPr>
-          <w:color w:val="1E3763"/>
-          <w:sz w:val="32"/>
-        </w:rPr>
-        <w:t xml:space="preserve"> – Video games searching</w:t>
-      </w:r>
+      </w:pPr>
     </w:p>
     <w:p>
       <w:pPr>
         <w:spacing w:before="89"/>
         <w:jc w:val="both"/>
         <w:rPr>
-          <w:rFonts w:ascii="Arial" w:hAnsi="Arial" w:cs="Arial"/>
-          <w:sz w:val="24"/>
-          <w:szCs w:val="18"/>
-        </w:rPr>
-      </w:pPr>
-      <w:r>
-        <w:rPr>
-          <w:rFonts w:ascii="Arial" w:hAnsi="Arial" w:cs="Arial"/>
-          <w:b/>
-          <w:bCs/>
-          <w:sz w:val="24"/>
-          <w:szCs w:val="18"/>
-        </w:rPr>
-        <w:t>Req.1.R</w:t>
-      </w:r>
-      <w:r>
-        <w:rPr>
-          <w:rFonts w:ascii="Arial" w:hAnsi="Arial" w:cs="Arial"/>
-          <w:b/>
-          <w:bCs/>
-          <w:sz w:val="24"/>
-          <w:szCs w:val="18"/>
-        </w:rPr>
-        <w:t>eceive game catalog</w:t>
-      </w:r>
-      <w:r>
-        <w:rPr>
-          <w:rFonts w:ascii="Arial" w:hAnsi="Arial" w:cs="Arial"/>
-          <w:b/>
-          <w:bCs/>
-          <w:sz w:val="24"/>
-          <w:szCs w:val="18"/>
-        </w:rPr>
-        <w:t xml:space="preserve">. </w:t>
-      </w:r>
-      <w:r>
-        <w:rPr>
-          <w:rFonts w:ascii="Arial" w:hAnsi="Arial" w:cs="Arial"/>
-          <w:sz w:val="24"/>
-          <w:szCs w:val="18"/>
-        </w:rPr>
-        <w:t>The program should receive a game catalog as input which has a game’s code, number of games, rack where the game is located and game’s price.</w:t>
-      </w:r>
-    </w:p>
-    <w:p>
-      <w:pPr>
-        <w:spacing w:before="89"/>
-        <w:jc w:val="both"/>
-        <w:rPr>
-          <w:rFonts w:ascii="Arial" w:hAnsi="Arial" w:cs="Arial"/>
-          <w:sz w:val="24"/>
-          <w:szCs w:val="18"/>
-        </w:rPr>
-      </w:pPr>
-      <w:r>
-        <w:rPr>
-          <w:rFonts w:ascii="Arial" w:hAnsi="Arial" w:cs="Arial"/>
-          <w:b/>
-          <w:bCs/>
-          <w:sz w:val="24"/>
-          <w:szCs w:val="18"/>
-        </w:rPr>
-        <w:t xml:space="preserve">Req.2.Set the store conditions. </w:t>
-      </w:r>
-      <w:r>
-        <w:rPr>
-          <w:rFonts w:ascii="Arial" w:hAnsi="Arial" w:cs="Arial"/>
-          <w:sz w:val="24"/>
-          <w:szCs w:val="18"/>
-        </w:rPr>
-        <w:t>In this step the program receives: Number of cashiers for the day, char of codes or identification card number that represents the clients (</w:t>
-      </w:r>
-      <w:r>
-        <w:rPr>
-          <w:rFonts w:ascii="Arial" w:hAnsi="Arial" w:cs="Arial"/>
-          <w:sz w:val="24"/>
-          <w:szCs w:val="18"/>
-        </w:rPr>
-        <w:t>in the order they entered the store</w:t>
-      </w:r>
-      <w:r>
-        <w:rPr>
-          <w:rFonts w:ascii="Arial" w:hAnsi="Arial" w:cs="Arial"/>
-          <w:sz w:val="24"/>
-          <w:szCs w:val="18"/>
-        </w:rPr>
-        <w:t>) and finally the wish’s list code.</w:t>
-      </w:r>
-    </w:p>
-    <w:p>
-      <w:pPr>
-        <w:spacing w:before="89"/>
-        <w:jc w:val="both"/>
-        <w:rPr>
-          <w:rFonts w:ascii="Arial" w:hAnsi="Arial" w:cs="Arial"/>
-          <w:sz w:val="24"/>
-          <w:szCs w:val="18"/>
-        </w:rPr>
-      </w:pPr>
-      <w:r>
-        <w:rPr>
-          <w:rFonts w:ascii="Arial" w:hAnsi="Arial" w:cs="Arial"/>
-          <w:b/>
-          <w:bCs/>
-          <w:sz w:val="24"/>
-          <w:szCs w:val="18"/>
-        </w:rPr>
-        <w:t>Req.3.</w:t>
-      </w:r>
-      <w:r>
-        <w:rPr>
-          <w:rFonts w:ascii="Arial" w:hAnsi="Arial" w:cs="Arial"/>
-          <w:sz w:val="24"/>
-          <w:szCs w:val="18"/>
+          <w:color w:val="1E3763"/>
+          <w:sz w:val="28"/>
+          <w:szCs w:val="28"/>
+        </w:rPr>
+      </w:pPr>
+      <w:r>
+        <w:rPr>
+          <w:color w:val="1E3763"/>
+          <w:sz w:val="28"/>
+          <w:szCs w:val="28"/>
+        </w:rPr>
+        <w:t>Section 4</w:t>
+      </w:r>
+      <w:r>
+        <w:rPr>
+          <w:color w:val="1E3763"/>
+          <w:sz w:val="28"/>
+          <w:szCs w:val="28"/>
         </w:rPr>
         <w:t xml:space="preserve"> </w:t>
       </w:r>
       <w:r>
         <w:rPr>
-          <w:rFonts w:ascii="Arial" w:hAnsi="Arial" w:cs="Arial"/>
-          <w:b/>
-          <w:bCs/>
-          <w:sz w:val="24"/>
-          <w:szCs w:val="18"/>
-        </w:rPr>
-        <w:t xml:space="preserve">Order the videogames list by their rack. </w:t>
-      </w:r>
-      <w:r>
-        <w:rPr>
-          <w:rFonts w:ascii="Arial" w:hAnsi="Arial" w:cs="Arial"/>
-          <w:sz w:val="24"/>
-          <w:szCs w:val="18"/>
-        </w:rPr>
-        <w:t xml:space="preserve">The system sorts the wish list to make that user follows the best way. The user can choose between two types of ordering </w:t>
-      </w:r>
-      <w:r>
-        <w:rPr>
-          <w:rFonts w:ascii="Arial" w:hAnsi="Arial" w:cs="Arial"/>
-          <w:sz w:val="24"/>
-          <w:szCs w:val="18"/>
-        </w:rPr>
-        <w:t>for</w:t>
-      </w:r>
-      <w:r>
-        <w:rPr>
-          <w:rFonts w:ascii="Arial" w:hAnsi="Arial" w:cs="Arial"/>
-          <w:sz w:val="24"/>
-          <w:szCs w:val="18"/>
-        </w:rPr>
-        <w:t xml:space="preserve"> this task. (If any game is not available so its code will not be in this list with the best route).</w:t>
-      </w:r>
-      <w:r>
-        <w:rPr>
-          <w:rFonts w:ascii="Arial" w:hAnsi="Arial" w:cs="Arial"/>
-          <w:sz w:val="24"/>
-          <w:szCs w:val="18"/>
-        </w:rPr>
-        <w:tab/>
-      </w:r>
-    </w:p>
-    <w:p>
-      <w:pPr>
-        <w:spacing w:before="89"/>
-        <w:jc w:val="both"/>
-        <w:rPr>
-          <w:rFonts w:ascii="Arial" w:hAnsi="Arial" w:cs="Arial"/>
-          <w:sz w:val="24"/>
-          <w:szCs w:val="18"/>
-        </w:rPr>
-      </w:pPr>
-    </w:p>
-    <w:p>
-      <w:pPr>
-        <w:spacing w:before="89"/>
-        <w:jc w:val="both"/>
-        <w:rPr>
           <w:color w:val="1E3763"/>
-          <w:sz w:val="32"/>
-        </w:rPr>
-      </w:pPr>
+          <w:sz w:val="28"/>
+          <w:szCs w:val="28"/>
+        </w:rPr>
+        <w:t>–</w:t>
+      </w:r>
       <w:r>
         <w:rPr>
           <w:color w:val="1E3763"/>
-          <w:sz w:val="32"/>
-        </w:rPr>
-        <w:t>Section 3</w:t>
+          <w:sz w:val="28"/>
+          <w:szCs w:val="28"/>
+        </w:rPr>
+        <w:t xml:space="preserve"> Payment</w:t>
       </w:r>
       <w:r>
         <w:rPr>
           <w:color w:val="1E3763"/>
-          <w:sz w:val="32"/>
-        </w:rPr>
-        <w:t xml:space="preserve"> – Pick up physical copies of video games</w:t>
-      </w:r>
-    </w:p>
-    <w:p>
-      <w:pPr>
-        <w:spacing w:before="89"/>
-        <w:jc w:val="both"/>
-        <w:rPr>
-          <w:rFonts w:ascii="Arial" w:hAnsi="Arial" w:cs="Arial"/>
-          <w:sz w:val="24"/>
-          <w:szCs w:val="18"/>
-        </w:rPr>
-      </w:pPr>
-      <w:r>
-        <w:rPr>
-          <w:rFonts w:ascii="Arial" w:hAnsi="Arial" w:cs="Arial"/>
-          <w:b/>
-          <w:bCs/>
-          <w:sz w:val="24"/>
-          <w:szCs w:val="18"/>
-        </w:rPr>
-        <w:t>Req.4.</w:t>
-      </w:r>
-      <w:r>
-        <w:rPr>
-          <w:rFonts w:ascii="Arial" w:hAnsi="Arial" w:cs="Arial"/>
-          <w:sz w:val="24"/>
-          <w:szCs w:val="18"/>
-        </w:rPr>
-        <w:t xml:space="preserve"> </w:t>
-      </w:r>
-      <w:r>
-        <w:rPr>
-          <w:rFonts w:ascii="Arial" w:hAnsi="Arial" w:cs="Arial"/>
-          <w:b/>
-          <w:bCs/>
-          <w:sz w:val="24"/>
-          <w:szCs w:val="18"/>
-        </w:rPr>
-        <w:t xml:space="preserve">Add the videogames to the shopping cart. </w:t>
-      </w:r>
-      <w:r>
-        <w:rPr>
-          <w:rFonts w:ascii="Arial" w:hAnsi="Arial" w:cs="Arial"/>
-          <w:sz w:val="24"/>
-          <w:szCs w:val="18"/>
-        </w:rPr>
-        <w:t>Using the list with the best route the user picks up the games and they are adding in the shopping cart where each game is put one on the top of the other</w:t>
-      </w:r>
-      <w:r>
-        <w:rPr>
-          <w:rFonts w:ascii="Arial" w:hAnsi="Arial" w:cs="Arial"/>
-          <w:sz w:val="24"/>
-          <w:szCs w:val="18"/>
-        </w:rPr>
-        <w:t>,</w:t>
-      </w:r>
-      <w:r>
-        <w:rPr>
-          <w:rFonts w:ascii="Arial" w:hAnsi="Arial" w:cs="Arial"/>
-          <w:sz w:val="24"/>
-          <w:szCs w:val="18"/>
-        </w:rPr>
-        <w:t xml:space="preserve"> following the given ordering by the list.</w:t>
-      </w:r>
-    </w:p>
-    <w:p>
-      <w:pPr>
-        <w:spacing w:before="89"/>
-        <w:jc w:val="both"/>
-        <w:rPr>
-          <w:color w:val="1E3763"/>
-          <w:sz w:val="32"/>
-        </w:rPr>
-      </w:pPr>
-    </w:p>
-    <w:p>
-      <w:pPr>
-        <w:spacing w:before="89"/>
-        <w:jc w:val="both"/>
-        <w:rPr>
-          <w:color w:val="1E3763"/>
-          <w:sz w:val="32"/>
-        </w:rPr>
-      </w:pPr>
-      <w:r>
-        <w:rPr>
-          <w:color w:val="1E3763"/>
-          <w:sz w:val="32"/>
-        </w:rPr>
-        <w:t>Section 4</w:t>
-      </w:r>
-      <w:r>
-        <w:rPr>
-          <w:color w:val="1E3763"/>
-          <w:sz w:val="32"/>
-        </w:rPr>
-        <w:t xml:space="preserve"> </w:t>
-      </w:r>
-      <w:r>
-        <w:rPr>
-          <w:color w:val="1E3763"/>
-          <w:sz w:val="32"/>
-        </w:rPr>
-        <w:t>–</w:t>
-      </w:r>
-      <w:r>
-        <w:rPr>
-          <w:color w:val="1E3763"/>
-          <w:sz w:val="32"/>
-        </w:rPr>
-        <w:t xml:space="preserve"> Payment</w:t>
-      </w:r>
-      <w:r>
-        <w:rPr>
-          <w:color w:val="1E3763"/>
-          <w:sz w:val="32"/>
+          <w:sz w:val="28"/>
+          <w:szCs w:val="28"/>
         </w:rPr>
         <w:t xml:space="preserve"> process</w:t>
       </w:r>
@@ -1336,7 +1337,27 @@
           <w:sz w:val="24"/>
           <w:szCs w:val="18"/>
         </w:rPr>
-        <w:t xml:space="preserve">Req.3. Display final information. </w:t>
+        <w:t>Req.</w:t>
+      </w:r>
+      <w:r>
+        <w:rPr>
+          <w:rFonts w:ascii="Arial" w:hAnsi="Arial" w:cs="Arial"/>
+          <w:b/>
+          <w:bCs/>
+          <w:sz w:val="24"/>
+          <w:szCs w:val="18"/>
+        </w:rPr>
+        <w:t>6</w:t>
+      </w:r>
+      <w:r>
+        <w:rPr>
+          <w:rFonts w:ascii="Arial" w:hAnsi="Arial" w:cs="Arial"/>
+          <w:b/>
+          <w:bCs/>
+          <w:sz w:val="24"/>
+          <w:szCs w:val="18"/>
+        </w:rPr>
+        <w:t xml:space="preserve">. Display final information. </w:t>
       </w:r>
       <w:r>
         <w:rPr>

</xml_diff>

<commit_message>
Class diagram added in functional requirements and design document
</commit_message>
<xml_diff>
--- a/docs/Functional Requirements and Design.docx
+++ b/docs/Functional Requirements and Design.docx
@@ -38,7 +38,7 @@
                     <pic:cNvPicPr/>
                   </pic:nvPicPr>
                   <pic:blipFill>
-                    <a:blip r:embed="rId6" cstate="print"/>
+                    <a:blip r:embed="rId7" cstate="print"/>
                     <a:stretch>
                       <a:fillRect/>
                     </a:stretch>
@@ -590,8 +590,8 @@
       <w:pPr>
         <w:jc w:val="center"/>
         <w:sectPr>
-          <w:headerReference w:type="default" r:id="rId7"/>
-          <w:footerReference w:type="default" r:id="rId8"/>
+          <w:headerReference w:type="default" r:id="rId8"/>
+          <w:footerReference w:type="default" r:id="rId9"/>
           <w:type w:val="continuous"/>
           <w:pgSz w:w="12240" w:h="15840"/>
           <w:pgMar w:top="1240" w:right="1580" w:bottom="1200" w:left="1600" w:header="751" w:footer="1002" w:gutter="0"/>
@@ -637,7 +637,7 @@
                     <pic:cNvPicPr/>
                   </pic:nvPicPr>
                   <pic:blipFill>
-                    <a:blip r:embed="rId6" cstate="print"/>
+                    <a:blip r:embed="rId7" cstate="print"/>
                     <a:stretch>
                       <a:fillRect/>
                     </a:stretch>
@@ -687,6 +687,7 @@
           <w:szCs w:val="32"/>
         </w:rPr>
       </w:pPr>
+      <w:bookmarkStart w:id="0" w:name="_Hlk83775358"/>
       <w:r>
         <w:rPr>
           <w:color w:val="1E3763"/>
@@ -696,6 +697,7 @@
         <w:t>Functional requirements</w:t>
       </w:r>
     </w:p>
+    <w:bookmarkEnd w:id="0"/>
     <w:p>
       <w:pPr>
         <w:spacing w:before="89"/>
@@ -1442,17 +1444,136 @@
     </w:p>
     <w:p>
       <w:pPr>
-        <w:pStyle w:val="BodyText"/>
-        <w:spacing w:before="161" w:line="379" w:lineRule="auto"/>
-        <w:ind w:right="3535"/>
-        <w:rPr>
-          <w:lang w:val="en-US"/>
-        </w:rPr>
-      </w:pPr>
+        <w:spacing w:before="89"/>
+        <w:jc w:val="both"/>
+        <w:rPr>
+          <w:rFonts w:ascii="Arial" w:hAnsi="Arial" w:cs="Arial"/>
+          <w:sz w:val="24"/>
+          <w:szCs w:val="18"/>
+        </w:rPr>
+      </w:pPr>
+    </w:p>
+    <w:p>
+      <w:pPr>
+        <w:spacing w:before="89"/>
+        <w:jc w:val="both"/>
+        <w:rPr>
+          <w:rFonts w:ascii="Arial" w:hAnsi="Arial" w:cs="Arial"/>
+          <w:sz w:val="24"/>
+          <w:szCs w:val="18"/>
+        </w:rPr>
+      </w:pPr>
+    </w:p>
+    <w:p>
+      <w:pPr>
+        <w:spacing w:before="89"/>
+        <w:jc w:val="both"/>
+        <w:rPr>
+          <w:color w:val="1E3763"/>
+          <w:sz w:val="32"/>
+          <w:szCs w:val="32"/>
+        </w:rPr>
+      </w:pPr>
+      <w:r>
+        <w:rPr>
+          <w:color w:val="1E3763"/>
+          <w:sz w:val="32"/>
+          <w:szCs w:val="32"/>
+        </w:rPr>
+        <w:t>Class Diagram</w:t>
+      </w:r>
+    </w:p>
+    <w:p>
+      <w:pPr>
+        <w:spacing w:before="89"/>
+        <w:jc w:val="both"/>
+        <w:rPr>
+          <w:rFonts w:ascii="Arial" w:hAnsi="Arial" w:cs="Arial"/>
+          <w:sz w:val="24"/>
+          <w:szCs w:val="18"/>
+        </w:rPr>
+      </w:pPr>
+    </w:p>
+    <w:p>
+      <w:pPr>
+        <w:spacing w:before="89"/>
+        <w:jc w:val="both"/>
+        <w:rPr>
+          <w:rFonts w:ascii="Arial" w:hAnsi="Arial" w:cs="Arial"/>
+          <w:sz w:val="24"/>
+          <w:szCs w:val="18"/>
+        </w:rPr>
+        <w:sectPr>
+          <w:pgSz w:w="12240" w:h="15840"/>
+          <w:pgMar w:top="1240" w:right="1580" w:bottom="1200" w:left="1600" w:header="751" w:footer="1002" w:gutter="0"/>
+          <w:cols w:space="720"/>
+        </w:sectPr>
+      </w:pPr>
+    </w:p>
+    <w:p>
+      <w:pPr>
+        <w:spacing w:before="89"/>
+        <w:jc w:val="center"/>
+        <w:rPr>
+          <w:rFonts w:ascii="Arial" w:hAnsi="Arial" w:cs="Arial"/>
+          <w:sz w:val="24"/>
+          <w:szCs w:val="18"/>
+        </w:rPr>
+      </w:pPr>
+      <w:r>
+        <w:rPr>
+          <w:rFonts w:ascii="Arial" w:hAnsi="Arial" w:cs="Arial"/>
+          <w:noProof/>
+          <w:sz w:val="24"/>
+          <w:szCs w:val="18"/>
+        </w:rPr>
+        <w:lastRenderedPageBreak/>
+        <w:drawing>
+          <wp:inline distT="0" distB="0" distL="0" distR="0" wp14:anchorId="15D198AB" wp14:editId="17235EF5">
+            <wp:extent cx="8111109" cy="6336000"/>
+            <wp:effectExtent l="0" t="0" r="4445" b="8255"/>
+            <wp:docPr id="2" name="Picture 2" descr="Diagram, schematic&#10;&#10;Description automatically generated"/>
+            <wp:cNvGraphicFramePr>
+              <a:graphicFrameLocks xmlns:a="http://schemas.openxmlformats.org/drawingml/2006/main" noChangeAspect="1"/>
+            </wp:cNvGraphicFramePr>
+            <a:graphic xmlns:a="http://schemas.openxmlformats.org/drawingml/2006/main">
+              <a:graphicData uri="http://schemas.openxmlformats.org/drawingml/2006/picture">
+                <pic:pic xmlns:pic="http://schemas.openxmlformats.org/drawingml/2006/picture">
+                  <pic:nvPicPr>
+                    <pic:cNvPr id="2" name="Picture 2" descr="Diagram, schematic&#10;&#10;Description automatically generated"/>
+                    <pic:cNvPicPr/>
+                  </pic:nvPicPr>
+                  <pic:blipFill>
+                    <a:blip r:embed="rId10" cstate="print">
+                      <a:extLst>
+                        <a:ext uri="{28A0092B-C50C-407E-A947-70E740481C1C}">
+                          <a14:useLocalDpi xmlns:a14="http://schemas.microsoft.com/office/drawing/2010/main" val="0"/>
+                        </a:ext>
+                      </a:extLst>
+                    </a:blip>
+                    <a:stretch>
+                      <a:fillRect/>
+                    </a:stretch>
+                  </pic:blipFill>
+                  <pic:spPr>
+                    <a:xfrm>
+                      <a:off x="0" y="0"/>
+                      <a:ext cx="8111109" cy="6336000"/>
+                    </a:xfrm>
+                    <a:prstGeom prst="rect">
+                      <a:avLst/>
+                    </a:prstGeom>
+                  </pic:spPr>
+                </pic:pic>
+              </a:graphicData>
+            </a:graphic>
+          </wp:inline>
+        </w:drawing>
+      </w:r>
     </w:p>
     <w:sectPr>
-      <w:pgSz w:w="12240" w:h="15840"/>
-      <w:pgMar w:top="1240" w:right="1580" w:bottom="1200" w:left="1600" w:header="751" w:footer="1002" w:gutter="0"/>
+      <w:pgSz w:w="15840" w:h="12240" w:orient="landscape"/>
+      <w:pgMar w:top="1599" w:right="1242" w:bottom="1582" w:left="1202" w:header="748" w:footer="1004" w:gutter="0"/>
       <w:cols w:space="720"/>
     </w:sectPr>
   </w:body>
@@ -2043,6 +2164,7 @@
   <w:style w:type="paragraph" w:default="1" w:styleId="Normal">
     <w:name w:val="Normal"/>
     <w:qFormat/>
+    <w:rsid w:val="00807C1C"/>
     <w:rPr>
       <w:rFonts w:ascii="Arial MT" w:eastAsia="Arial MT" w:hAnsi="Arial MT" w:cs="Arial MT"/>
     </w:rPr>
@@ -2069,6 +2191,7 @@
   <w:style w:type="character" w:default="1" w:styleId="DefaultParagraphFont">
     <w:name w:val="Default Paragraph Font"/>
     <w:uiPriority w:val="1"/>
+    <w:semiHidden/>
     <w:unhideWhenUsed/>
   </w:style>
   <w:style w:type="table" w:default="1" w:styleId="TableNormal">
@@ -2474,4 +2597,16 @@
   <a:objectDefaults/>
   <a:extraClrSchemeLst/>
 </a:theme>
+</file>
+
+<file path=customXml/item1.xml><?xml version="1.0" encoding="utf-8"?>
+<b:Sources xmlns:b="http://schemas.openxmlformats.org/officeDocument/2006/bibliography" xmlns="http://schemas.openxmlformats.org/officeDocument/2006/bibliography" SelectedStyle="\APASixthEditionOfficeOnline.xsl" StyleName="APA" Version="6"/>
+</file>
+
+<file path=customXml/itemProps1.xml><?xml version="1.0" encoding="utf-8"?>
+<ds:datastoreItem xmlns:ds="http://schemas.openxmlformats.org/officeDocument/2006/customXml" ds:itemID="{7E5DFDD2-D796-4EAC-8EF6-03F35B7259AE}">
+  <ds:schemaRefs>
+    <ds:schemaRef ds:uri="http://schemas.openxmlformats.org/officeDocument/2006/bibliography"/>
+  </ds:schemaRefs>
+</ds:datastoreItem>
 </file>
</xml_diff>